<commit_message>
gkbk and journey 2nd ed
</commit_message>
<xml_diff>
--- a/_resources/book-data/gkbk/gkbk.docx
+++ b/_resources/book-data/gkbk/gkbk.docx
@@ -574,11 +574,7 @@
       </w:r>
       <w:r>
         <w:rPr/>
-        <w:t xml:space="preserve"> lions or humans according to their kamma. Those who can answer the question enter heaven and go into the presence of Brahma (Kau.1.2</w:t>
-      </w:r>
-      <w:r>
-        <w:rPr/>
-        <w:t>)</w:t>
+        <w:t xml:space="preserve"> lions or humans according to their kamma. Those who can answer the question enter heaven and go into the presence of Brahma (Kau.1.2)</w:t>
       </w:r>
       <w:r>
         <w:rPr>
@@ -1111,7 +1107,7 @@
       </w:r>
       <w:r>
         <w:rPr>
-          <w:rStyle w:val="wwc-pali"/>
+          <w:rStyle w:val="wwc-sanskrit"/>
         </w:rPr>
         <w:t>kṛ</w:t>
       </w:r>
@@ -1227,7 +1223,7 @@
         <w:rPr>
           <w:rStyle w:val="wwc-pali"/>
         </w:rPr>
-        <w:t>ahetu-appaccayā</w:t>
+        <w:t>ahetu appaccayā</w:t>
       </w:r>
       <w:r>
         <w:rPr/>
@@ -1251,7 +1247,7 @@
       </w:pPr>
       <w:r>
         <w:rPr/>
-        <w:t xml:space="preserve">There are these three sectarian views which, when considered, examined and thought about carefully by the wise, and taken to their logical conclusion, must lead to doing nothing. What three? (a) There are some ascetics and brahmins who teach that whatever pleasant, painful or neutral experiences a person has is all due to past kamma. (b) There are other who teach that whatever pleasant, painful or neutral experiences a person has is all due to God’s will. (c) And there are still other ascetics and brahmins who teach that whatever pleasant, painful or neutral experiences a person has is without cause. Now I went to these ascetics and brahmins and asked them if indeed they did teach this. When they confirmed that they did I said to them: “If this is so then if you kill, steal, sexually misbehave, lie, speak unskilfully and are full of craving and deluded views, then that must be due to your past kamma.” Those who fall back on past deeds as the cause of everything should have no desire to do good or avoid evil and in  fact they should not even be able to make the effort. Because they do not know the real cause of good or evil actions they are muddle minded, they do not guard themselves, and thus even the term ‘ascetic’ could not be legitimately applied to them. This was my first legitimate refutation of those ascetics and brahmins who hold such a doctrine and view. </w:t>
+        <w:t xml:space="preserve">There are these three sectarian views which, when considered, examined and thought about carefully by the wise, and taken to their logical conclusion, must lead to doing nothing. What three (a) There are some ascetics and brahmins who teach that whatever pleasant, painful or neutral experiences a person has is all due to past kamma. (b) There are other who teach that whatever pleasant, painful or neutral experiences a person has is all due to God’s will. (c) And there are still other ascetics and brahmins who teach that whatever pleasant, painful or neutral experiences a person has is without cause. Now I went to these ascetics and brahmins and asked them if indeed they did teach this. When they confirmed that they did I said to them: “If this is so then if you kill, steal, sexually misbehave, lie, speak unskilfully and are full of craving and deluded views, then that must be due to your past kamma.” Those who fall back on past deeds as the cause of everything should have no desire to do good or avoid evil and in  fact they should not even be able to make the effort. Because they do not know the real cause of good or evil actions they are muddle minded, they do not guard themselves, and thus even the term ‘ascetic’ could not be legitimately applied to them. This was my first legitimate refutation of those ascetics and brahmins who hold such a doctrine and view. </w:t>
       </w:r>
     </w:p>
     <w:p>
@@ -2174,11 +2170,7 @@
       </w:pPr>
       <w:r>
         <w:rPr/>
-        <w:t>“</w:t>
-      </w:r>
-      <w:r>
-        <w:rPr/>
-        <w:t>One of Buddhism’s biggest selling points for lapsed Catholics like me is that it supposedly dispenses with God and other supernatural claptrap. This claim is disingenuous. Buddhism, at least in its traditional forms, is functionally theistic, even if it doesn’t invoke a supreme deity. The doctrines of karma and reincarnation imply the existence of some sort of cosmic moral judge who, like Santa Claus, tallies up our naughtiness and niceness before rewarding us with nirvana or rebirth as a cockroach.”</w:t>
+        <w:t>One of Buddhism’s biggest selling points for lapsed Catholics like me is that it supposedly dispenses with God and other supernatural claptrap. This claim is disingenuous. Buddhism, at least in its traditional forms, is functionally theistic, even if it doesn’t invoke a supreme deity. The doctrines of karma and reincarnation imply the existence of some sort of cosmic moral judge who, like Santa Claus, tallies up our naughtiness and niceness before rewarding us with nirvana or rebirth as a cockroach.</w:t>
       </w:r>
     </w:p>
     <w:p>
@@ -2218,11 +2210,7 @@
       </w:pPr>
       <w:r>
         <w:rPr/>
-        <w:t>“</w:t>
-      </w:r>
-      <w:r>
-        <w:rPr/>
-        <w:t>In many ways, karma in the Buddhist tradition, is almost equivalent to what general expression calls the Will of God.”</w:t>
+        <w:t>In many ways, karma in the Buddhist tradition, is almost equivalent to what general expression calls the Will of God.</w:t>
       </w:r>
     </w:p>
     <w:p>
@@ -4709,7 +4697,11 @@
       </w:pPr>
       <w:r>
         <w:rPr/>
-        <w:t xml:space="preserve">[The discourse continues in the same manner. Injuring living beings leads either to a bad destination or rebirth as a chronically ill human; abstaining from injuring leads either to a good destination or rebirth as a healthy human; being angry and short-tempered leads either to a bad destination or rebirth as an ugly human; abstaining from anger and short-temperedness leads either to a good destination or rebirth as a physically attractive human; being envious and begrudging leads either to a bad destination or rebirth as a human without influence or significance; abstaining from envy and not being begrudging leads to rebirth as a human with influence; being mean and sharing nothing leads either to a bad destination or rebirth as a poor and deprived human; being generous leads either to a good destination or rebirth as a rich human; being proud and arrogant leads either to a bad destination or rebirth as a low caste or low class human; not being proud and arrogant leads either to a good destination or rebirth as a high caste or high class human; etc). </w:t>
+        <w:t xml:space="preserve">[The discourse continues in the same manner. Injuring living beings leads either to a bad destination or rebirth as a chronically ill human; abstaining from injuring leads either to a good destination or rebirth as a healthy human; being angry and short-tempered leads either to a bad destination or rebirth as an ugly human; abstaining from anger and short-temperedness leads either to a good destination or rebirth as a physically attractive human; being envious and begrudging leads either to a bad destination or rebirth as a human without influence or significance; abstaining from envy and not being begrudging leads to rebirth as a human with influence; being mean and sharing nothing leads either to a bad destination or rebirth as a poor and deprived human; being generous leads either to a good destination or rebirth as a rich human; being proud and arrogant leads either to a bad destination or rebirth as a low caste or low class human; not being proud and arrogant leads either to a good destination or rebirth as a high caste or high class human; etc. </w:t>
+      </w:r>
+      <w:r>
+        <w:rPr/>
+        <w:t>]</w:t>
       </w:r>
     </w:p>
     <w:p>
@@ -13622,6 +13614,13 @@
   </w:style>
   <w:style w:type="character" w:styleId="Bulletsuser">
     <w:name w:val="Bullets (user)"/>
+    <w:qFormat/>
+    <w:rPr>
+      <w:rFonts w:ascii="OpenSymbol" w:hAnsi="OpenSymbol" w:eastAsia="OpenSymbol" w:cs="OpenSymbol"/>
+    </w:rPr>
+  </w:style>
+  <w:style w:type="character" w:styleId="Bullets">
+    <w:name w:val="Bullets"/>
     <w:qFormat/>
     <w:rPr>
       <w:rFonts w:ascii="OpenSymbol" w:hAnsi="OpenSymbol" w:eastAsia="OpenSymbol" w:cs="OpenSymbol"/>

</xml_diff>